<commit_message>
Updating it with recently received information
</commit_message>
<xml_diff>
--- a/docpac_mar25/docpac_mar25.docx
+++ b/docpac_mar25/docpac_mar25.docx
@@ -402,7 +402,7 @@
             </w:pPr>
             <w:r>
               <w:pict w14:anchorId="67861988">
-                <v:shape id="_x0000_i1037" type="#_x0000_t75" style="width:10.5pt;height:10.5pt;visibility:visible;mso-wrap-style:square">
+                <v:shape id="_x0000_i1029" type="#_x0000_t75" style="width:10.55pt;height:10.55pt;visibility:visible;mso-wrap-style:square">
                   <v:imagedata r:id="rId11" o:title="6867D38F"/>
                 </v:shape>
               </w:pict>
@@ -640,7 +640,7 @@
             </w:pPr>
             <w:r>
               <w:pict w14:anchorId="31D1796C">
-                <v:shape id="_x0000_i1047" type="#_x0000_t75" style="width:10.5pt;height:10.5pt;visibility:visible;mso-wrap-style:square">
+                <v:shape id="_x0000_i1030" type="#_x0000_t75" style="width:10.55pt;height:10.55pt;visibility:visible;mso-wrap-style:square">
                   <v:imagedata r:id="rId11" o:title="6867D38F"/>
                 </v:shape>
               </w:pict>
@@ -681,7 +681,7 @@
             </w:pPr>
             <w:r>
               <w:pict w14:anchorId="31495BA5">
-                <v:shape id="_x0000_i1055" type="#_x0000_t75" style="width:10.5pt;height:10.5pt;visibility:visible;mso-wrap-style:square">
+                <v:shape id="_x0000_i1031" type="#_x0000_t75" style="width:10.55pt;height:10.55pt;visibility:visible;mso-wrap-style:square">
                   <v:imagedata r:id="rId11" o:title="6867D38F"/>
                 </v:shape>
               </w:pict>
@@ -860,7 +860,39 @@
               <w:t xml:space="preserve">All assignments are </w:t>
             </w:r>
             <w:r>
-              <w:t>“Individual” this week. Help teammates only if it looks like they are not going to get their DocPac finished otherwise.</w:t>
+              <w:t xml:space="preserve">“Individual” this week. Help teammates only if it looks like they are not going to get their </w:t>
+            </w:r>
+            <w:proofErr w:type="spellStart"/>
+            <w:r>
+              <w:t>DocPac</w:t>
+            </w:r>
+            <w:proofErr w:type="spellEnd"/>
+            <w:r>
+              <w:t xml:space="preserve"> finished otherwise.</w:t>
+            </w:r>
+          </w:p>
+          <w:p>
+            <w:pPr>
+              <w:numPr>
+                <w:ilvl w:val="0"/>
+                <w:numId w:val="1"/>
+              </w:numPr>
+              <w:ind w:left="345" w:right="240" w:hanging="345"/>
+              <w:jc w:val="both"/>
+            </w:pPr>
+            <w:r>
+              <w:t xml:space="preserve">Only print your </w:t>
+            </w:r>
+            <w:r>
+              <w:t>app.js</w:t>
+            </w:r>
+            <w:r>
+              <w:t xml:space="preserve"> for all</w:t>
+            </w:r>
+            <w:bookmarkStart w:id="0" w:name="_GoBack"/>
+            <w:bookmarkEnd w:id="0"/>
+            <w:r>
+              <w:t xml:space="preserve"> assignments this week.</w:t>
             </w:r>
           </w:p>
         </w:tc>
@@ -2876,7 +2908,7 @@
             <v:imagedata r:id="rId13" o:title=""/>
             <w10:wrap type="square" anchorx="margin" anchory="margin"/>
           </v:shape>
-          <o:OLEObject Type="Embed" ProgID="PBrush" ShapeID="_x0000_s2061" DrawAspect="Content" ObjectID="_1709354317" r:id="rId14"/>
+          <o:OLEObject Type="Embed" ProgID="PBrush" ShapeID="_x0000_s2061" DrawAspect="Content" ObjectID="_1709539250" r:id="rId14"/>
         </w:object>
       </w:r>
       <w:r>
@@ -3750,7 +3782,6 @@
                   <w:tcW w:w="490" w:type="pct"/>
                 </w:tcPr>
                 <w:p>
-                  <w:bookmarkStart w:id="0" w:name="_GoBack" w:colFirst="2" w:colLast="2"/>
                   <w:r>
                     <w:rPr>
                       <w:noProof/>
@@ -3825,7 +3856,6 @@
                 </w:p>
               </w:tc>
             </w:tr>
-            <w:bookmarkEnd w:id="0"/>
           </w:tbl>
           <w:p>
             <w:pPr>
@@ -3886,16 +3916,78 @@
                       <w:right w:val="nil"/>
                       <w:between w:val="nil"/>
                     </w:pBdr>
-                    <w:ind w:left="-15" w:right="150"/>
+                    <w:ind w:right="150"/>
                     <w:jc w:val="both"/>
                   </w:pPr>
+                  <w:r>
+                    <w:rPr>
+                      <w:noProof/>
+                    </w:rPr>
+                    <w:drawing>
+                      <wp:inline distT="0" distB="0" distL="0" distR="0" wp14:anchorId="00069191" wp14:editId="170B16A9">
+                        <wp:extent cx="133350" cy="133350"/>
+                        <wp:effectExtent l="0" t="0" r="0" b="0"/>
+                        <wp:docPr id="8" name="Picture 8" descr="C:\Users\csmith\AppData\Local\Microsoft\Windows\INetCache\Content.MSO\6867D38F.tmp"/>
+                        <wp:cNvGraphicFramePr>
+                          <a:graphicFrameLocks xmlns:a="http://schemas.openxmlformats.org/drawingml/2006/main" noChangeAspect="1"/>
+                        </wp:cNvGraphicFramePr>
+                        <a:graphic xmlns:a="http://schemas.openxmlformats.org/drawingml/2006/main">
+                          <a:graphicData uri="http://schemas.openxmlformats.org/drawingml/2006/picture">
+                            <pic:pic xmlns:pic="http://schemas.openxmlformats.org/drawingml/2006/picture">
+                              <pic:nvPicPr>
+                                <pic:cNvPr id="0" name="image4.png" descr="C:\Users\csmith\AppData\Local\Microsoft\Windows\INetCache\Content.MSO\6867D38F.tmp"/>
+                                <pic:cNvPicPr>
+                                  <a:picLocks noChangeAspect="1" noChangeArrowheads="1"/>
+                                </pic:cNvPicPr>
+                              </pic:nvPicPr>
+                              <pic:blipFill>
+                                <a:blip r:embed="rId12" cstate="print">
+                                  <a:extLst>
+                                    <a:ext uri="{28A0092B-C50C-407E-A947-70E740481C1C}">
+                                      <a14:useLocalDpi xmlns:a14="http://schemas.microsoft.com/office/drawing/2010/main" val="0"/>
+                                    </a:ext>
+                                  </a:extLst>
+                                </a:blip>
+                                <a:srcRect/>
+                                <a:stretch>
+                                  <a:fillRect/>
+                                </a:stretch>
+                              </pic:blipFill>
+                              <pic:spPr bwMode="auto">
+                                <a:xfrm>
+                                  <a:off x="0" y="0"/>
+                                  <a:ext cx="133350" cy="133350"/>
+                                </a:xfrm>
+                                <a:prstGeom prst="rect">
+                                  <a:avLst/>
+                                </a:prstGeom>
+                                <a:noFill/>
+                                <a:ln>
+                                  <a:noFill/>
+                                </a:ln>
+                              </pic:spPr>
+                            </pic:pic>
+                          </a:graphicData>
+                        </a:graphic>
+                      </wp:inline>
+                    </w:drawing>
+                  </w:r>
+                  <w:r>
+                    <w:t xml:space="preserve"> </w:t>
+                  </w:r>
                   <w:proofErr w:type="spellStart"/>
                   <w:r>
                     <w:t>Pogcalc</w:t>
                   </w:r>
                   <w:proofErr w:type="spellEnd"/>
                   <w:r>
-                    <w:t xml:space="preserve"> Data Generation </w:t>
+                    <w:t xml:space="preserve"> </w:t>
+                  </w:r>
+                  <w:r>
+                    <w:t>Data Generation</w:t>
+                  </w:r>
+                  <w:r>
+                    <w:t xml:space="preserve"> </w:t>
                   </w:r>
                   <w:r>
                     <w:rPr>
@@ -4125,19 +4217,75 @@
                     <w:ind w:left="-15" w:right="150"/>
                     <w:jc w:val="both"/>
                   </w:pPr>
+                  <w:r>
+                    <w:rPr>
+                      <w:noProof/>
+                    </w:rPr>
+                    <w:drawing>
+                      <wp:inline distT="0" distB="0" distL="0" distR="0" wp14:anchorId="25D2EE97" wp14:editId="2817D75F">
+                        <wp:extent cx="133350" cy="133350"/>
+                        <wp:effectExtent l="0" t="0" r="0" b="0"/>
+                        <wp:docPr id="10" name="Picture 10" descr="C:\Users\csmith\AppData\Local\Microsoft\Windows\INetCache\Content.MSO\6867D38F.tmp"/>
+                        <wp:cNvGraphicFramePr>
+                          <a:graphicFrameLocks xmlns:a="http://schemas.openxmlformats.org/drawingml/2006/main" noChangeAspect="1"/>
+                        </wp:cNvGraphicFramePr>
+                        <a:graphic xmlns:a="http://schemas.openxmlformats.org/drawingml/2006/main">
+                          <a:graphicData uri="http://schemas.openxmlformats.org/drawingml/2006/picture">
+                            <pic:pic xmlns:pic="http://schemas.openxmlformats.org/drawingml/2006/picture">
+                              <pic:nvPicPr>
+                                <pic:cNvPr id="0" name="image4.png" descr="C:\Users\csmith\AppData\Local\Microsoft\Windows\INetCache\Content.MSO\6867D38F.tmp"/>
+                                <pic:cNvPicPr>
+                                  <a:picLocks noChangeAspect="1" noChangeArrowheads="1"/>
+                                </pic:cNvPicPr>
+                              </pic:nvPicPr>
+                              <pic:blipFill>
+                                <a:blip r:embed="rId12" cstate="print">
+                                  <a:extLst>
+                                    <a:ext uri="{28A0092B-C50C-407E-A947-70E740481C1C}">
+                                      <a14:useLocalDpi xmlns:a14="http://schemas.microsoft.com/office/drawing/2010/main" val="0"/>
+                                    </a:ext>
+                                  </a:extLst>
+                                </a:blip>
+                                <a:srcRect/>
+                                <a:stretch>
+                                  <a:fillRect/>
+                                </a:stretch>
+                              </pic:blipFill>
+                              <pic:spPr bwMode="auto">
+                                <a:xfrm>
+                                  <a:off x="0" y="0"/>
+                                  <a:ext cx="133350" cy="133350"/>
+                                </a:xfrm>
+                                <a:prstGeom prst="rect">
+                                  <a:avLst/>
+                                </a:prstGeom>
+                                <a:noFill/>
+                                <a:ln>
+                                  <a:noFill/>
+                                </a:ln>
+                              </pic:spPr>
+                            </pic:pic>
+                          </a:graphicData>
+                        </a:graphic>
+                      </wp:inline>
+                    </w:drawing>
+                  </w:r>
+                  <w:r>
+                    <w:t xml:space="preserve"> </w:t>
+                  </w:r>
                   <w:proofErr w:type="spellStart"/>
+                  <w:r>
+                    <w:t>Pogcalc</w:t>
+                  </w:r>
+                  <w:proofErr w:type="spellEnd"/>
+                  <w:r>
+                    <w:t xml:space="preserve"> Flowchart</w:t>
+                  </w:r>
                   <w:r>
                     <w:rPr>
                       <w:color w:val="000000"/>
                     </w:rPr>
-                    <w:t>Pogcalc</w:t>
-                  </w:r>
-                  <w:proofErr w:type="spellEnd"/>
-                  <w:r>
-                    <w:rPr>
-                      <w:color w:val="000000"/>
-                    </w:rPr>
-                    <w:t xml:space="preserve"> Flowchart (pg. 2)</w:t>
+                    <w:t>(pg. 2)</w:t>
                   </w:r>
                 </w:p>
               </w:tc>
@@ -4358,6 +4506,62 @@
                     <w:ind w:left="-15" w:right="150"/>
                     <w:jc w:val="both"/>
                   </w:pPr>
+                  <w:r>
+                    <w:rPr>
+                      <w:noProof/>
+                    </w:rPr>
+                    <w:drawing>
+                      <wp:inline distT="0" distB="0" distL="0" distR="0" wp14:anchorId="5B9FAF16" wp14:editId="180CCE7D">
+                        <wp:extent cx="133350" cy="133350"/>
+                        <wp:effectExtent l="0" t="0" r="0" b="0"/>
+                        <wp:docPr id="9" name="Picture 9" descr="C:\Users\csmith\AppData\Local\Microsoft\Windows\INetCache\Content.MSO\6867D38F.tmp"/>
+                        <wp:cNvGraphicFramePr>
+                          <a:graphicFrameLocks xmlns:a="http://schemas.openxmlformats.org/drawingml/2006/main" noChangeAspect="1"/>
+                        </wp:cNvGraphicFramePr>
+                        <a:graphic xmlns:a="http://schemas.openxmlformats.org/drawingml/2006/main">
+                          <a:graphicData uri="http://schemas.openxmlformats.org/drawingml/2006/picture">
+                            <pic:pic xmlns:pic="http://schemas.openxmlformats.org/drawingml/2006/picture">
+                              <pic:nvPicPr>
+                                <pic:cNvPr id="0" name="image4.png" descr="C:\Users\csmith\AppData\Local\Microsoft\Windows\INetCache\Content.MSO\6867D38F.tmp"/>
+                                <pic:cNvPicPr>
+                                  <a:picLocks noChangeAspect="1" noChangeArrowheads="1"/>
+                                </pic:cNvPicPr>
+                              </pic:nvPicPr>
+                              <pic:blipFill>
+                                <a:blip r:embed="rId12" cstate="print">
+                                  <a:extLst>
+                                    <a:ext uri="{28A0092B-C50C-407E-A947-70E740481C1C}">
+                                      <a14:useLocalDpi xmlns:a14="http://schemas.microsoft.com/office/drawing/2010/main" val="0"/>
+                                    </a:ext>
+                                  </a:extLst>
+                                </a:blip>
+                                <a:srcRect/>
+                                <a:stretch>
+                                  <a:fillRect/>
+                                </a:stretch>
+                              </pic:blipFill>
+                              <pic:spPr bwMode="auto">
+                                <a:xfrm>
+                                  <a:off x="0" y="0"/>
+                                  <a:ext cx="133350" cy="133350"/>
+                                </a:xfrm>
+                                <a:prstGeom prst="rect">
+                                  <a:avLst/>
+                                </a:prstGeom>
+                                <a:noFill/>
+                                <a:ln>
+                                  <a:noFill/>
+                                </a:ln>
+                              </pic:spPr>
+                            </pic:pic>
+                          </a:graphicData>
+                        </a:graphic>
+                      </wp:inline>
+                    </w:drawing>
+                  </w:r>
+                  <w:r>
+                    <w:t xml:space="preserve"> </w:t>
+                  </w:r>
                   <w:proofErr w:type="spellStart"/>
                   <w:r>
                     <w:t>Pogcalc</w:t>
@@ -5014,28 +5218,28 @@
         <v:path o:extrusionok="f" gradientshapeok="t" o:connecttype="rect"/>
         <o:lock v:ext="edit" aspectratio="t"/>
       </v:shapetype>
-      <v:shape id="_x0000_i1026" type="#_x0000_t75" alt="Pencil Svg Png Icon Free Download (#376363 ..." style="width:690.75pt;height:734.25pt;visibility:visible;mso-wrap-style:square" o:bullet="t">
+      <v:shape id="_x0000_i1026" type="#_x0000_t75" alt="Pencil Svg Png Icon Free Download (#376363 ..." style="width:690.95pt;height:734.3pt;visibility:visible;mso-wrap-style:square" o:bullet="t">
         <v:imagedata r:id="rId1" o:title="Pencil Svg Png Icon Free Download (#376363 "/>
       </v:shape>
     </w:pict>
   </w:numPicBullet>
   <w:numPicBullet w:numPicBulletId="1">
     <w:pict>
-      <v:shape id="_x0000_i1027" type="#_x0000_t75" alt="Eye Icon - Free Download at Icons8" style="width:1202.25pt;height:1202.25pt;visibility:visible;mso-wrap-style:square" o:bullet="t">
+      <v:shape id="_x0000_i1027" type="#_x0000_t75" alt="Eye Icon - Free Download at Icons8" style="width:1202.55pt;height:1202.55pt;visibility:visible;mso-wrap-style:square" o:bullet="t">
         <v:imagedata r:id="rId2" o:title="Eye Icon - Free Download at Icons8"/>
       </v:shape>
     </w:pict>
   </w:numPicBullet>
   <w:numPicBullet w:numPicBulletId="2">
     <w:pict>
-      <v:shape id="_x0000_i1028" type="#_x0000_t75" alt="Download from cloud" style="width:36.75pt;height:36.75pt;visibility:visible;mso-wrap-style:square" o:bullet="t">
+      <v:shape id="_x0000_i1028" type="#_x0000_t75" alt="Download from cloud" style="width:36.65pt;height:36.65pt;visibility:visible;mso-wrap-style:square" o:bullet="t">
         <v:imagedata r:id="rId3" o:title="Download from cloud"/>
       </v:shape>
     </w:pict>
   </w:numPicBullet>
   <w:numPicBullet w:numPicBulletId="3">
     <w:pict>
-      <v:shape id="_x0000_i1029" type="#_x0000_t75" style="width:165.75pt;height:165.75pt;visibility:visible;mso-wrap-style:square" o:bullet="t">
+      <v:shape id="_x0000_i1029" type="#_x0000_t75" style="width:165.9pt;height:165.9pt;visibility:visible;mso-wrap-style:square" o:bullet="t">
         <v:imagedata r:id="rId4" o:title="6867D38F"/>
       </v:shape>
     </w:pict>
@@ -7361,6 +7565,147 @@
     </w:lvl>
   </w:abstractNum>
   <w:abstractNum w:abstractNumId="21" w15:restartNumberingAfterBreak="0">
+    <w:nsid w:val="77DC180B"/>
+    <w:multiLevelType w:val="hybridMultilevel"/>
+    <w:tmpl w:val="1AF69848"/>
+    <w:lvl w:ilvl="0" w:tplc="ABF20762">
+      <w:start w:val="1"/>
+      <w:numFmt w:val="bullet"/>
+      <w:lvlText w:val=""/>
+      <w:lvlPicBulletId w:val="3"/>
+      <w:lvlJc w:val="left"/>
+      <w:pPr>
+        <w:tabs>
+          <w:tab w:val="num" w:pos="720"/>
+        </w:tabs>
+        <w:ind w:left="720" w:hanging="360"/>
+      </w:pPr>
+      <w:rPr>
+        <w:rFonts w:ascii="Symbol" w:hAnsi="Symbol" w:hint="default"/>
+      </w:rPr>
+    </w:lvl>
+    <w:lvl w:ilvl="1" w:tplc="8AE4E3CE" w:tentative="1">
+      <w:start w:val="1"/>
+      <w:numFmt w:val="bullet"/>
+      <w:lvlText w:val=""/>
+      <w:lvlJc w:val="left"/>
+      <w:pPr>
+        <w:tabs>
+          <w:tab w:val="num" w:pos="1440"/>
+        </w:tabs>
+        <w:ind w:left="1440" w:hanging="360"/>
+      </w:pPr>
+      <w:rPr>
+        <w:rFonts w:ascii="Symbol" w:hAnsi="Symbol" w:hint="default"/>
+      </w:rPr>
+    </w:lvl>
+    <w:lvl w:ilvl="2" w:tplc="F7200844" w:tentative="1">
+      <w:start w:val="1"/>
+      <w:numFmt w:val="bullet"/>
+      <w:lvlText w:val=""/>
+      <w:lvlJc w:val="left"/>
+      <w:pPr>
+        <w:tabs>
+          <w:tab w:val="num" w:pos="2160"/>
+        </w:tabs>
+        <w:ind w:left="2160" w:hanging="360"/>
+      </w:pPr>
+      <w:rPr>
+        <w:rFonts w:ascii="Symbol" w:hAnsi="Symbol" w:hint="default"/>
+      </w:rPr>
+    </w:lvl>
+    <w:lvl w:ilvl="3" w:tplc="75C8F002" w:tentative="1">
+      <w:start w:val="1"/>
+      <w:numFmt w:val="bullet"/>
+      <w:lvlText w:val=""/>
+      <w:lvlJc w:val="left"/>
+      <w:pPr>
+        <w:tabs>
+          <w:tab w:val="num" w:pos="2880"/>
+        </w:tabs>
+        <w:ind w:left="2880" w:hanging="360"/>
+      </w:pPr>
+      <w:rPr>
+        <w:rFonts w:ascii="Symbol" w:hAnsi="Symbol" w:hint="default"/>
+      </w:rPr>
+    </w:lvl>
+    <w:lvl w:ilvl="4" w:tplc="204A0EBC" w:tentative="1">
+      <w:start w:val="1"/>
+      <w:numFmt w:val="bullet"/>
+      <w:lvlText w:val=""/>
+      <w:lvlJc w:val="left"/>
+      <w:pPr>
+        <w:tabs>
+          <w:tab w:val="num" w:pos="3600"/>
+        </w:tabs>
+        <w:ind w:left="3600" w:hanging="360"/>
+      </w:pPr>
+      <w:rPr>
+        <w:rFonts w:ascii="Symbol" w:hAnsi="Symbol" w:hint="default"/>
+      </w:rPr>
+    </w:lvl>
+    <w:lvl w:ilvl="5" w:tplc="C0029F0C" w:tentative="1">
+      <w:start w:val="1"/>
+      <w:numFmt w:val="bullet"/>
+      <w:lvlText w:val=""/>
+      <w:lvlJc w:val="left"/>
+      <w:pPr>
+        <w:tabs>
+          <w:tab w:val="num" w:pos="4320"/>
+        </w:tabs>
+        <w:ind w:left="4320" w:hanging="360"/>
+      </w:pPr>
+      <w:rPr>
+        <w:rFonts w:ascii="Symbol" w:hAnsi="Symbol" w:hint="default"/>
+      </w:rPr>
+    </w:lvl>
+    <w:lvl w:ilvl="6" w:tplc="20C68E4E" w:tentative="1">
+      <w:start w:val="1"/>
+      <w:numFmt w:val="bullet"/>
+      <w:lvlText w:val=""/>
+      <w:lvlJc w:val="left"/>
+      <w:pPr>
+        <w:tabs>
+          <w:tab w:val="num" w:pos="5040"/>
+        </w:tabs>
+        <w:ind w:left="5040" w:hanging="360"/>
+      </w:pPr>
+      <w:rPr>
+        <w:rFonts w:ascii="Symbol" w:hAnsi="Symbol" w:hint="default"/>
+      </w:rPr>
+    </w:lvl>
+    <w:lvl w:ilvl="7" w:tplc="B82844B2" w:tentative="1">
+      <w:start w:val="1"/>
+      <w:numFmt w:val="bullet"/>
+      <w:lvlText w:val=""/>
+      <w:lvlJc w:val="left"/>
+      <w:pPr>
+        <w:tabs>
+          <w:tab w:val="num" w:pos="5760"/>
+        </w:tabs>
+        <w:ind w:left="5760" w:hanging="360"/>
+      </w:pPr>
+      <w:rPr>
+        <w:rFonts w:ascii="Symbol" w:hAnsi="Symbol" w:hint="default"/>
+      </w:rPr>
+    </w:lvl>
+    <w:lvl w:ilvl="8" w:tplc="BAB4FFC8" w:tentative="1">
+      <w:start w:val="1"/>
+      <w:numFmt w:val="bullet"/>
+      <w:lvlText w:val=""/>
+      <w:lvlJc w:val="left"/>
+      <w:pPr>
+        <w:tabs>
+          <w:tab w:val="num" w:pos="6480"/>
+        </w:tabs>
+        <w:ind w:left="6480" w:hanging="360"/>
+      </w:pPr>
+      <w:rPr>
+        <w:rFonts w:ascii="Symbol" w:hAnsi="Symbol" w:hint="default"/>
+      </w:rPr>
+    </w:lvl>
+  </w:abstractNum>
+  <w:abstractNum w:abstractNumId="22" w15:restartNumberingAfterBreak="0">
     <w:nsid w:val="7AD20C4D"/>
     <w:multiLevelType w:val="hybridMultilevel"/>
     <w:tmpl w:val="4A58AA94"/>
@@ -7473,7 +7818,7 @@
       </w:rPr>
     </w:lvl>
   </w:abstractNum>
-  <w:abstractNum w:abstractNumId="22" w15:restartNumberingAfterBreak="0">
+  <w:abstractNum w:abstractNumId="23" w15:restartNumberingAfterBreak="0">
     <w:nsid w:val="7B9F665D"/>
     <w:multiLevelType w:val="hybridMultilevel"/>
     <w:tmpl w:val="8422A9CA"/>
@@ -7557,6 +7902,147 @@
       <w:pPr>
         <w:ind w:left="6480" w:hanging="180"/>
       </w:pPr>
+    </w:lvl>
+  </w:abstractNum>
+  <w:abstractNum w:abstractNumId="24" w15:restartNumberingAfterBreak="0">
+    <w:nsid w:val="7BB532E7"/>
+    <w:multiLevelType w:val="hybridMultilevel"/>
+    <w:tmpl w:val="2BE6614C"/>
+    <w:lvl w:ilvl="0" w:tplc="3182D3EA">
+      <w:start w:val="1"/>
+      <w:numFmt w:val="bullet"/>
+      <w:lvlText w:val=""/>
+      <w:lvlPicBulletId w:val="3"/>
+      <w:lvlJc w:val="left"/>
+      <w:pPr>
+        <w:tabs>
+          <w:tab w:val="num" w:pos="720"/>
+        </w:tabs>
+        <w:ind w:left="720" w:hanging="360"/>
+      </w:pPr>
+      <w:rPr>
+        <w:rFonts w:ascii="Symbol" w:hAnsi="Symbol" w:hint="default"/>
+      </w:rPr>
+    </w:lvl>
+    <w:lvl w:ilvl="1" w:tplc="34AE835A" w:tentative="1">
+      <w:start w:val="1"/>
+      <w:numFmt w:val="bullet"/>
+      <w:lvlText w:val=""/>
+      <w:lvlJc w:val="left"/>
+      <w:pPr>
+        <w:tabs>
+          <w:tab w:val="num" w:pos="1440"/>
+        </w:tabs>
+        <w:ind w:left="1440" w:hanging="360"/>
+      </w:pPr>
+      <w:rPr>
+        <w:rFonts w:ascii="Symbol" w:hAnsi="Symbol" w:hint="default"/>
+      </w:rPr>
+    </w:lvl>
+    <w:lvl w:ilvl="2" w:tplc="AA947FF2" w:tentative="1">
+      <w:start w:val="1"/>
+      <w:numFmt w:val="bullet"/>
+      <w:lvlText w:val=""/>
+      <w:lvlJc w:val="left"/>
+      <w:pPr>
+        <w:tabs>
+          <w:tab w:val="num" w:pos="2160"/>
+        </w:tabs>
+        <w:ind w:left="2160" w:hanging="360"/>
+      </w:pPr>
+      <w:rPr>
+        <w:rFonts w:ascii="Symbol" w:hAnsi="Symbol" w:hint="default"/>
+      </w:rPr>
+    </w:lvl>
+    <w:lvl w:ilvl="3" w:tplc="F990C048" w:tentative="1">
+      <w:start w:val="1"/>
+      <w:numFmt w:val="bullet"/>
+      <w:lvlText w:val=""/>
+      <w:lvlJc w:val="left"/>
+      <w:pPr>
+        <w:tabs>
+          <w:tab w:val="num" w:pos="2880"/>
+        </w:tabs>
+        <w:ind w:left="2880" w:hanging="360"/>
+      </w:pPr>
+      <w:rPr>
+        <w:rFonts w:ascii="Symbol" w:hAnsi="Symbol" w:hint="default"/>
+      </w:rPr>
+    </w:lvl>
+    <w:lvl w:ilvl="4" w:tplc="38F67D24" w:tentative="1">
+      <w:start w:val="1"/>
+      <w:numFmt w:val="bullet"/>
+      <w:lvlText w:val=""/>
+      <w:lvlJc w:val="left"/>
+      <w:pPr>
+        <w:tabs>
+          <w:tab w:val="num" w:pos="3600"/>
+        </w:tabs>
+        <w:ind w:left="3600" w:hanging="360"/>
+      </w:pPr>
+      <w:rPr>
+        <w:rFonts w:ascii="Symbol" w:hAnsi="Symbol" w:hint="default"/>
+      </w:rPr>
+    </w:lvl>
+    <w:lvl w:ilvl="5" w:tplc="579EB116" w:tentative="1">
+      <w:start w:val="1"/>
+      <w:numFmt w:val="bullet"/>
+      <w:lvlText w:val=""/>
+      <w:lvlJc w:val="left"/>
+      <w:pPr>
+        <w:tabs>
+          <w:tab w:val="num" w:pos="4320"/>
+        </w:tabs>
+        <w:ind w:left="4320" w:hanging="360"/>
+      </w:pPr>
+      <w:rPr>
+        <w:rFonts w:ascii="Symbol" w:hAnsi="Symbol" w:hint="default"/>
+      </w:rPr>
+    </w:lvl>
+    <w:lvl w:ilvl="6" w:tplc="231674D4" w:tentative="1">
+      <w:start w:val="1"/>
+      <w:numFmt w:val="bullet"/>
+      <w:lvlText w:val=""/>
+      <w:lvlJc w:val="left"/>
+      <w:pPr>
+        <w:tabs>
+          <w:tab w:val="num" w:pos="5040"/>
+        </w:tabs>
+        <w:ind w:left="5040" w:hanging="360"/>
+      </w:pPr>
+      <w:rPr>
+        <w:rFonts w:ascii="Symbol" w:hAnsi="Symbol" w:hint="default"/>
+      </w:rPr>
+    </w:lvl>
+    <w:lvl w:ilvl="7" w:tplc="72FE1B12" w:tentative="1">
+      <w:start w:val="1"/>
+      <w:numFmt w:val="bullet"/>
+      <w:lvlText w:val=""/>
+      <w:lvlJc w:val="left"/>
+      <w:pPr>
+        <w:tabs>
+          <w:tab w:val="num" w:pos="5760"/>
+        </w:tabs>
+        <w:ind w:left="5760" w:hanging="360"/>
+      </w:pPr>
+      <w:rPr>
+        <w:rFonts w:ascii="Symbol" w:hAnsi="Symbol" w:hint="default"/>
+      </w:rPr>
+    </w:lvl>
+    <w:lvl w:ilvl="8" w:tplc="EB90BB4E" w:tentative="1">
+      <w:start w:val="1"/>
+      <w:numFmt w:val="bullet"/>
+      <w:lvlText w:val=""/>
+      <w:lvlJc w:val="left"/>
+      <w:pPr>
+        <w:tabs>
+          <w:tab w:val="num" w:pos="6480"/>
+        </w:tabs>
+        <w:ind w:left="6480" w:hanging="360"/>
+      </w:pPr>
+      <w:rPr>
+        <w:rFonts w:ascii="Symbol" w:hAnsi="Symbol" w:hint="default"/>
+      </w:rPr>
     </w:lvl>
   </w:abstractNum>
   <w:num w:numId="1">
@@ -7581,7 +8067,7 @@
     <w:abstractNumId w:val="18"/>
   </w:num>
   <w:num w:numId="8">
-    <w:abstractNumId w:val="21"/>
+    <w:abstractNumId w:val="22"/>
   </w:num>
   <w:num w:numId="9">
     <w:abstractNumId w:val="20"/>
@@ -7626,7 +8112,13 @@
     <w:abstractNumId w:val="1"/>
   </w:num>
   <w:num w:numId="23">
-    <w:abstractNumId w:val="22"/>
+    <w:abstractNumId w:val="23"/>
+  </w:num>
+  <w:num w:numId="24">
+    <w:abstractNumId w:val="24"/>
+  </w:num>
+  <w:num w:numId="25">
+    <w:abstractNumId w:val="21"/>
   </w:num>
 </w:numbering>
 </file>
@@ -9049,22 +9541,22 @@
 <file path=customXml/itemProps3.xml><?xml version="1.0" encoding="utf-8"?>
 <ds:datastoreItem xmlns:ds="http://schemas.openxmlformats.org/officeDocument/2006/customXml" ds:itemID="{1A5F5AF1-B05B-4704-B970-F66948F444EC}">
   <ds:schemaRefs>
+    <ds:schemaRef ds:uri="http://www.w3.org/XML/1998/namespace"/>
+    <ds:schemaRef ds:uri="cc9255bc-4d99-4f42-bba5-857cbcc6e725"/>
+    <ds:schemaRef ds:uri="http://schemas.microsoft.com/office/2006/documentManagement/types"/>
     <ds:schemaRef ds:uri="http://purl.org/dc/elements/1.1/"/>
-    <ds:schemaRef ds:uri="http://www.w3.org/XML/1998/namespace"/>
+    <ds:schemaRef ds:uri="http://schemas.microsoft.com/office/2006/metadata/properties"/>
+    <ds:schemaRef ds:uri="http://schemas.openxmlformats.org/package/2006/metadata/core-properties"/>
+    <ds:schemaRef ds:uri="fc2bff61-6a31-4c51-9f32-b9bba46405e5"/>
     <ds:schemaRef ds:uri="http://schemas.microsoft.com/office/infopath/2007/PartnerControls"/>
-    <ds:schemaRef ds:uri="http://schemas.microsoft.com/office/2006/documentManagement/types"/>
-    <ds:schemaRef ds:uri="fc2bff61-6a31-4c51-9f32-b9bba46405e5"/>
-    <ds:schemaRef ds:uri="http://schemas.openxmlformats.org/package/2006/metadata/core-properties"/>
+    <ds:schemaRef ds:uri="http://purl.org/dc/dcmitype/"/>
     <ds:schemaRef ds:uri="http://purl.org/dc/terms/"/>
-    <ds:schemaRef ds:uri="cc9255bc-4d99-4f42-bba5-857cbcc6e725"/>
-    <ds:schemaRef ds:uri="http://schemas.microsoft.com/office/2006/metadata/properties"/>
-    <ds:schemaRef ds:uri="http://purl.org/dc/dcmitype/"/>
   </ds:schemaRefs>
 </ds:datastoreItem>
 </file>
 
 <file path=customXml/itemProps4.xml><?xml version="1.0" encoding="utf-8"?>
-<ds:datastoreItem xmlns:ds="http://schemas.openxmlformats.org/officeDocument/2006/customXml" ds:itemID="{C6599CCF-20A1-497E-AE21-092625064479}">
+<ds:datastoreItem xmlns:ds="http://schemas.openxmlformats.org/officeDocument/2006/customXml" ds:itemID="{337F114A-29F4-43CF-9435-B5018E3974CE}">
   <ds:schemaRefs>
     <ds:schemaRef ds:uri="http://schemas.openxmlformats.org/officeDocument/2006/bibliography"/>
   </ds:schemaRefs>

</xml_diff>